<commit_message>
New labels and prices
</commit_message>
<xml_diff>
--- a/Список тегів Modern.docx
+++ b/Список тегів Modern.docx
@@ -2249,28 +2249,7 @@
                 <w:noProof/>
                 <w:lang w:val="uk-UA"/>
               </w:rPr>
-              <w:t xml:space="preserve">Напій енергетичний </w:t>
-            </w:r>
-            <w:r>
-              <w:rPr>
-                <w:noProof/>
-                <w:lang w:val="uk-UA"/>
-              </w:rPr>
-              <w:t>Тайгер</w:t>
-            </w:r>
-            <w:r>
-              <w:rPr>
-                <w:noProof/>
-                <w:lang w:val="uk-UA"/>
-              </w:rPr>
-              <w:t xml:space="preserve"> 250мл</w:t>
-            </w:r>
-            <w:r>
-              <w:rPr>
-                <w:noProof/>
-                <w:lang w:val="uk-UA"/>
-              </w:rPr>
-              <w:t xml:space="preserve"> зак.29.00</w:t>
+              <w:t>Напій енергетичний Тайгер 250мл зак.29.00</w:t>
             </w:r>
           </w:p>
           <w:p>
@@ -2975,21 +2954,7 @@
                 <w:noProof/>
                 <w:lang w:val="uk-UA"/>
               </w:rPr>
-              <w:t xml:space="preserve">Печиво Їжачки </w:t>
-            </w:r>
-            <w:r>
-              <w:rPr>
-                <w:noProof/>
-                <w:lang w:val="uk-UA"/>
-              </w:rPr>
-              <w:t>вишневе</w:t>
-            </w:r>
-            <w:r>
-              <w:rPr>
-                <w:noProof/>
-                <w:lang w:val="uk-UA"/>
-              </w:rPr>
-              <w:t xml:space="preserve"> 140г зак.33.00</w:t>
+              <w:t>Печиво Їжачки вишневе 140г зак.33.00</w:t>
             </w:r>
           </w:p>
           <w:p>
@@ -3106,23 +3071,7 @@
                 <w:noProof/>
                 <w:lang w:val="uk-UA"/>
               </w:rPr>
-              <w:t xml:space="preserve">Печиво Їжачки </w:t>
-            </w:r>
-            <w:r>
-              <w:rPr>
-                <w:noProof/>
-                <w:lang w:val="uk-UA"/>
-              </w:rPr>
-              <w:t>кокосове</w:t>
-            </w:r>
-            <w:bookmarkStart w:id="1" w:name="_GoBack"/>
-            <w:bookmarkEnd w:id="1"/>
-            <w:r>
-              <w:rPr>
-                <w:noProof/>
-                <w:lang w:val="uk-UA"/>
-              </w:rPr>
-              <w:t xml:space="preserve"> 140г зак.33.00</w:t>
+              <w:t>Печиво Їжачки кокосове 140г зак.33.00</w:t>
             </w:r>
           </w:p>
           <w:p>
@@ -3365,40 +3314,64 @@
         </w:tc>
       </w:tr>
       <w:tr>
-        <w:tc>
-          <w:tcPr>
-            <w:tcW w:w="4514" w:type="dxa"/>
-            <w:shd w:val="clear" w:color="auto" w:fill="auto"/>
-            <w:tcMar>
-              <w:top w:w="100" w:type="dxa"/>
-              <w:left w:w="100" w:type="dxa"/>
-              <w:bottom w:w="100" w:type="dxa"/>
-              <w:right w:w="100" w:type="dxa"/>
-            </w:tcMar>
-          </w:tcPr>
-          <w:p>
-            <w:pPr>
-              <w:widowControl w:val="0"/>
-              <w:spacing w:line="240" w:lineRule="auto"/>
-            </w:pPr>
-          </w:p>
-        </w:tc>
-        <w:tc>
-          <w:tcPr>
-            <w:tcW w:w="4514" w:type="dxa"/>
-            <w:shd w:val="clear" w:color="auto" w:fill="auto"/>
-            <w:tcMar>
-              <w:top w:w="100" w:type="dxa"/>
-              <w:left w:w="100" w:type="dxa"/>
-              <w:bottom w:w="100" w:type="dxa"/>
-              <w:right w:w="100" w:type="dxa"/>
-            </w:tcMar>
-          </w:tcPr>
-          <w:p>
-            <w:pPr>
-              <w:widowControl w:val="0"/>
-              <w:spacing w:line="240" w:lineRule="auto"/>
-            </w:pPr>
+        <w:trPr>
+          <w:trHeight w:val="408"/>
+        </w:trPr>
+        <w:tc>
+          <w:tcPr>
+            <w:tcW w:w="4514" w:type="dxa"/>
+            <w:shd w:val="clear" w:color="auto" w:fill="auto"/>
+            <w:tcMar>
+              <w:top w:w="100" w:type="dxa"/>
+              <w:left w:w="100" w:type="dxa"/>
+              <w:bottom w:w="100" w:type="dxa"/>
+              <w:right w:w="100" w:type="dxa"/>
+            </w:tcMar>
+          </w:tcPr>
+          <w:p>
+            <w:pPr>
+              <w:widowControl w:val="0"/>
+              <w:spacing w:line="240" w:lineRule="auto"/>
+            </w:pPr>
+            <w:r>
+              <w:t>toast_cheese_165</w:t>
+            </w:r>
+          </w:p>
+        </w:tc>
+        <w:tc>
+          <w:tcPr>
+            <w:tcW w:w="4514" w:type="dxa"/>
+            <w:shd w:val="clear" w:color="auto" w:fill="auto"/>
+            <w:tcMar>
+              <w:top w:w="100" w:type="dxa"/>
+              <w:left w:w="100" w:type="dxa"/>
+              <w:bottom w:w="100" w:type="dxa"/>
+              <w:right w:w="100" w:type="dxa"/>
+            </w:tcMar>
+          </w:tcPr>
+          <w:p>
+            <w:pPr>
+              <w:widowControl w:val="0"/>
+              <w:spacing w:line="240" w:lineRule="auto"/>
+              <w:rPr>
+                <w:lang w:val="uk-UA"/>
+              </w:rPr>
+            </w:pPr>
+            <w:r>
+              <w:t>Тост з сиром - 165 г</w:t>
+            </w:r>
+            <w:r>
+              <w:rPr>
+                <w:lang w:val="ru-RU"/>
+              </w:rPr>
+              <w:t xml:space="preserve"> </w:t>
+            </w:r>
+            <w:r>
+              <w:rPr>
+                <w:lang w:val="uk-UA"/>
+              </w:rPr>
+              <w:t>зак.32,00</w:t>
+            </w:r>
           </w:p>
         </w:tc>
       </w:tr>
@@ -3418,25 +3391,57 @@
             <w:pPr>
               <w:widowControl w:val="0"/>
               <w:spacing w:line="240" w:lineRule="auto"/>
-            </w:pPr>
-          </w:p>
-        </w:tc>
-        <w:tc>
-          <w:tcPr>
-            <w:tcW w:w="4514" w:type="dxa"/>
-            <w:shd w:val="clear" w:color="auto" w:fill="auto"/>
-            <w:tcMar>
-              <w:top w:w="100" w:type="dxa"/>
-              <w:left w:w="100" w:type="dxa"/>
-              <w:bottom w:w="100" w:type="dxa"/>
-              <w:right w:w="100" w:type="dxa"/>
-            </w:tcMar>
-          </w:tcPr>
-          <w:p>
-            <w:pPr>
-              <w:widowControl w:val="0"/>
-              <w:spacing w:line="240" w:lineRule="auto"/>
-            </w:pPr>
+              <w:rPr>
+                <w:lang w:val="en-US"/>
+              </w:rPr>
+            </w:pPr>
+            <w:proofErr w:type="spellStart"/>
+            <w:r>
+              <w:t>vegetable</w:t>
+            </w:r>
+            <w:proofErr w:type="spellEnd"/>
+            <w:r>
+              <w:rPr>
+                <w:lang w:val="en-US"/>
+              </w:rPr>
+              <w:t>_</w:t>
+            </w:r>
+            <w:proofErr w:type="spellStart"/>
+            <w:r>
+              <w:t>salad</w:t>
+            </w:r>
+            <w:proofErr w:type="spellEnd"/>
+            <w:r>
+              <w:rPr>
+                <w:lang w:val="en-US"/>
+              </w:rPr>
+              <w:t>_300</w:t>
+            </w:r>
+          </w:p>
+        </w:tc>
+        <w:tc>
+          <w:tcPr>
+            <w:tcW w:w="4514" w:type="dxa"/>
+            <w:shd w:val="clear" w:color="auto" w:fill="auto"/>
+            <w:tcMar>
+              <w:top w:w="100" w:type="dxa"/>
+              <w:left w:w="100" w:type="dxa"/>
+              <w:bottom w:w="100" w:type="dxa"/>
+              <w:right w:w="100" w:type="dxa"/>
+            </w:tcMar>
+          </w:tcPr>
+          <w:p>
+            <w:pPr>
+              <w:widowControl w:val="0"/>
+              <w:spacing w:line="240" w:lineRule="auto"/>
+            </w:pPr>
+            <w:r>
+              <w:rPr>
+                <w:color w:val="222222"/>
+                <w:shd w:val="clear" w:color="auto" w:fill="FFFFFF"/>
+              </w:rPr>
+              <w:t>Салат овочевий - 300 г - собівартість 42,80 грн</w:t>
+            </w:r>
           </w:p>
         </w:tc>
       </w:tr>
@@ -3456,25 +3461,66 @@
             <w:pPr>
               <w:widowControl w:val="0"/>
               <w:spacing w:line="240" w:lineRule="auto"/>
-            </w:pPr>
-          </w:p>
-        </w:tc>
-        <w:tc>
-          <w:tcPr>
-            <w:tcW w:w="4514" w:type="dxa"/>
-            <w:shd w:val="clear" w:color="auto" w:fill="auto"/>
-            <w:tcMar>
-              <w:top w:w="100" w:type="dxa"/>
-              <w:left w:w="100" w:type="dxa"/>
-              <w:bottom w:w="100" w:type="dxa"/>
-              <w:right w:w="100" w:type="dxa"/>
-            </w:tcMar>
-          </w:tcPr>
-          <w:p>
-            <w:pPr>
-              <w:widowControl w:val="0"/>
-              <w:spacing w:line="240" w:lineRule="auto"/>
-            </w:pPr>
+              <w:rPr>
+                <w:lang w:val="en-US"/>
+              </w:rPr>
+            </w:pPr>
+            <w:proofErr w:type="spellStart"/>
+            <w:r>
+              <w:t>croissant</w:t>
+            </w:r>
+            <w:proofErr w:type="spellEnd"/>
+            <w:r>
+              <w:rPr>
+                <w:lang w:val="en-US"/>
+              </w:rPr>
+              <w:t>_</w:t>
+            </w:r>
+            <w:proofErr w:type="spellStart"/>
+            <w:r>
+              <w:t>salami</w:t>
+            </w:r>
+            <w:proofErr w:type="spellEnd"/>
+            <w:r>
+              <w:rPr>
+                <w:lang w:val="en-US"/>
+              </w:rPr>
+              <w:t>_265</w:t>
+            </w:r>
+          </w:p>
+        </w:tc>
+        <w:tc>
+          <w:tcPr>
+            <w:tcW w:w="4514" w:type="dxa"/>
+            <w:shd w:val="clear" w:color="auto" w:fill="auto"/>
+            <w:tcMar>
+              <w:top w:w="100" w:type="dxa"/>
+              <w:left w:w="100" w:type="dxa"/>
+              <w:bottom w:w="100" w:type="dxa"/>
+              <w:right w:w="100" w:type="dxa"/>
+            </w:tcMar>
+          </w:tcPr>
+          <w:p>
+            <w:pPr>
+              <w:widowControl w:val="0"/>
+              <w:spacing w:line="240" w:lineRule="auto"/>
+            </w:pPr>
+            <w:proofErr w:type="spellStart"/>
+            <w:r>
+              <w:rPr>
+                <w:color w:val="222222"/>
+                <w:shd w:val="clear" w:color="auto" w:fill="FFFFFF"/>
+              </w:rPr>
+              <w:t>Круасан</w:t>
+            </w:r>
+            <w:proofErr w:type="spellEnd"/>
+            <w:r>
+              <w:rPr>
+                <w:color w:val="222222"/>
+                <w:shd w:val="clear" w:color="auto" w:fill="FFFFFF"/>
+              </w:rPr>
+              <w:t xml:space="preserve"> з салямі - 265 г - собівартість 43,20 грн</w:t>
+            </w:r>
           </w:p>
         </w:tc>
       </w:tr>
@@ -3494,25 +3540,83 @@
             <w:pPr>
               <w:widowControl w:val="0"/>
               <w:spacing w:line="240" w:lineRule="auto"/>
-            </w:pPr>
-          </w:p>
-        </w:tc>
-        <w:tc>
-          <w:tcPr>
-            <w:tcW w:w="4514" w:type="dxa"/>
-            <w:shd w:val="clear" w:color="auto" w:fill="auto"/>
-            <w:tcMar>
-              <w:top w:w="100" w:type="dxa"/>
-              <w:left w:w="100" w:type="dxa"/>
-              <w:bottom w:w="100" w:type="dxa"/>
-              <w:right w:w="100" w:type="dxa"/>
-            </w:tcMar>
-          </w:tcPr>
-          <w:p>
-            <w:pPr>
-              <w:widowControl w:val="0"/>
-              <w:spacing w:line="240" w:lineRule="auto"/>
-            </w:pPr>
+              <w:rPr>
+                <w:lang w:val="en-US"/>
+              </w:rPr>
+            </w:pPr>
+            <w:r>
+              <w:rPr>
+                <w:lang w:val="en-US"/>
+              </w:rPr>
+              <w:t>c</w:t>
+            </w:r>
+            <w:proofErr w:type="spellStart"/>
+            <w:r>
+              <w:t>iabatta</w:t>
+            </w:r>
+            <w:proofErr w:type="spellEnd"/>
+            <w:r>
+              <w:rPr>
+                <w:lang w:val="en-US"/>
+              </w:rPr>
+              <w:t>_</w:t>
+            </w:r>
+            <w:proofErr w:type="spellStart"/>
+            <w:r>
+              <w:t>smoked</w:t>
+            </w:r>
+            <w:proofErr w:type="spellEnd"/>
+            <w:r>
+              <w:rPr>
+                <w:lang w:val="en-US"/>
+              </w:rPr>
+              <w:t>_</w:t>
+            </w:r>
+            <w:proofErr w:type="spellStart"/>
+            <w:r>
+              <w:t>chicken</w:t>
+            </w:r>
+            <w:proofErr w:type="spellEnd"/>
+            <w:r>
+              <w:rPr>
+                <w:lang w:val="en-US"/>
+              </w:rPr>
+              <w:t>_245</w:t>
+            </w:r>
+          </w:p>
+        </w:tc>
+        <w:tc>
+          <w:tcPr>
+            <w:tcW w:w="4514" w:type="dxa"/>
+            <w:shd w:val="clear" w:color="auto" w:fill="auto"/>
+            <w:tcMar>
+              <w:top w:w="100" w:type="dxa"/>
+              <w:left w:w="100" w:type="dxa"/>
+              <w:bottom w:w="100" w:type="dxa"/>
+              <w:right w:w="100" w:type="dxa"/>
+            </w:tcMar>
+          </w:tcPr>
+          <w:p>
+            <w:pPr>
+              <w:widowControl w:val="0"/>
+              <w:spacing w:line="240" w:lineRule="auto"/>
+            </w:pPr>
+            <w:proofErr w:type="spellStart"/>
+            <w:r>
+              <w:rPr>
+                <w:color w:val="222222"/>
+                <w:shd w:val="clear" w:color="auto" w:fill="FFFFFF"/>
+              </w:rPr>
+              <w:t>Чіабата</w:t>
+            </w:r>
+            <w:proofErr w:type="spellEnd"/>
+            <w:r>
+              <w:rPr>
+                <w:color w:val="222222"/>
+                <w:shd w:val="clear" w:color="auto" w:fill="FFFFFF"/>
+              </w:rPr>
+              <w:t xml:space="preserve"> з копченою куркою - 245 г. - собівартість 31,25 грн</w:t>
+            </w:r>
           </w:p>
         </w:tc>
       </w:tr>
@@ -3532,63 +3636,138 @@
             <w:pPr>
               <w:widowControl w:val="0"/>
               <w:spacing w:line="240" w:lineRule="auto"/>
-            </w:pPr>
-          </w:p>
-        </w:tc>
-        <w:tc>
-          <w:tcPr>
-            <w:tcW w:w="4514" w:type="dxa"/>
-            <w:shd w:val="clear" w:color="auto" w:fill="auto"/>
-            <w:tcMar>
-              <w:top w:w="100" w:type="dxa"/>
-              <w:left w:w="100" w:type="dxa"/>
-              <w:bottom w:w="100" w:type="dxa"/>
-              <w:right w:w="100" w:type="dxa"/>
-            </w:tcMar>
-          </w:tcPr>
-          <w:p>
-            <w:pPr>
-              <w:widowControl w:val="0"/>
-              <w:spacing w:line="240" w:lineRule="auto"/>
-            </w:pPr>
+              <w:rPr>
+                <w:lang w:val="en-US"/>
+              </w:rPr>
+            </w:pPr>
+            <w:r>
+              <w:rPr>
+                <w:lang w:val="en-US"/>
+              </w:rPr>
+              <w:t>g</w:t>
+            </w:r>
+            <w:proofErr w:type="spellStart"/>
+            <w:r>
+              <w:t>ranola</w:t>
+            </w:r>
+            <w:proofErr w:type="spellEnd"/>
+            <w:r>
+              <w:rPr>
+                <w:lang w:val="en-US"/>
+              </w:rPr>
+              <w:t>_</w:t>
+            </w:r>
+            <w:proofErr w:type="spellStart"/>
+            <w:r>
+              <w:t>yogurt</w:t>
+            </w:r>
+            <w:proofErr w:type="spellEnd"/>
+            <w:r>
+              <w:rPr>
+                <w:lang w:val="en-US"/>
+              </w:rPr>
+              <w:t>_200</w:t>
+            </w:r>
+          </w:p>
+        </w:tc>
+        <w:tc>
+          <w:tcPr>
+            <w:tcW w:w="4514" w:type="dxa"/>
+            <w:shd w:val="clear" w:color="auto" w:fill="auto"/>
+            <w:tcMar>
+              <w:top w:w="100" w:type="dxa"/>
+              <w:left w:w="100" w:type="dxa"/>
+              <w:bottom w:w="100" w:type="dxa"/>
+              <w:right w:w="100" w:type="dxa"/>
+            </w:tcMar>
+          </w:tcPr>
+          <w:p>
+            <w:pPr>
+              <w:widowControl w:val="0"/>
+              <w:spacing w:line="240" w:lineRule="auto"/>
+              <w:jc w:val="center"/>
+            </w:pPr>
+            <w:proofErr w:type="spellStart"/>
+            <w:r>
+              <w:rPr>
+                <w:color w:val="222222"/>
+                <w:shd w:val="clear" w:color="auto" w:fill="FFFFFF"/>
+              </w:rPr>
+              <w:t>Гранола</w:t>
+            </w:r>
+            <w:proofErr w:type="spellEnd"/>
+            <w:r>
+              <w:rPr>
+                <w:color w:val="222222"/>
+                <w:shd w:val="clear" w:color="auto" w:fill="FFFFFF"/>
+              </w:rPr>
+              <w:t xml:space="preserve"> з йогуртом - 200 г  - собівартість 25,40 грн</w:t>
+            </w:r>
           </w:p>
         </w:tc>
       </w:tr>
       <w:tr>
-        <w:tc>
-          <w:tcPr>
-            <w:tcW w:w="4514" w:type="dxa"/>
-            <w:shd w:val="clear" w:color="auto" w:fill="auto"/>
-            <w:tcMar>
-              <w:top w:w="100" w:type="dxa"/>
-              <w:left w:w="100" w:type="dxa"/>
-              <w:bottom w:w="100" w:type="dxa"/>
-              <w:right w:w="100" w:type="dxa"/>
-            </w:tcMar>
-          </w:tcPr>
-          <w:p>
-            <w:pPr>
-              <w:widowControl w:val="0"/>
-              <w:spacing w:line="240" w:lineRule="auto"/>
-            </w:pPr>
-          </w:p>
-        </w:tc>
-        <w:tc>
-          <w:tcPr>
-            <w:tcW w:w="4514" w:type="dxa"/>
-            <w:shd w:val="clear" w:color="auto" w:fill="auto"/>
-            <w:tcMar>
-              <w:top w:w="100" w:type="dxa"/>
-              <w:left w:w="100" w:type="dxa"/>
-              <w:bottom w:w="100" w:type="dxa"/>
-              <w:right w:w="100" w:type="dxa"/>
-            </w:tcMar>
-          </w:tcPr>
-          <w:p>
-            <w:pPr>
-              <w:widowControl w:val="0"/>
-              <w:spacing w:line="240" w:lineRule="auto"/>
-            </w:pPr>
+        <w:trPr>
+          <w:trHeight w:val="558"/>
+        </w:trPr>
+        <w:tc>
+          <w:tcPr>
+            <w:tcW w:w="4514" w:type="dxa"/>
+            <w:shd w:val="clear" w:color="auto" w:fill="auto"/>
+            <w:tcMar>
+              <w:top w:w="100" w:type="dxa"/>
+              <w:left w:w="100" w:type="dxa"/>
+              <w:bottom w:w="100" w:type="dxa"/>
+              <w:right w:w="100" w:type="dxa"/>
+            </w:tcMar>
+          </w:tcPr>
+          <w:p>
+            <w:pPr>
+              <w:widowControl w:val="0"/>
+              <w:spacing w:line="240" w:lineRule="auto"/>
+              <w:rPr>
+                <w:lang w:val="en-US"/>
+              </w:rPr>
+            </w:pPr>
+            <w:proofErr w:type="spellStart"/>
+            <w:r>
+              <w:t>m</w:t>
+            </w:r>
+            <w:r>
+              <w:t>ango</w:t>
+            </w:r>
+            <w:proofErr w:type="spellEnd"/>
+            <w:r>
+              <w:rPr>
+                <w:lang w:val="en-US"/>
+              </w:rPr>
+              <w:t>_100</w:t>
+            </w:r>
+          </w:p>
+        </w:tc>
+        <w:tc>
+          <w:tcPr>
+            <w:tcW w:w="4514" w:type="dxa"/>
+            <w:shd w:val="clear" w:color="auto" w:fill="auto"/>
+            <w:tcMar>
+              <w:top w:w="100" w:type="dxa"/>
+              <w:left w:w="100" w:type="dxa"/>
+              <w:bottom w:w="100" w:type="dxa"/>
+              <w:right w:w="100" w:type="dxa"/>
+            </w:tcMar>
+          </w:tcPr>
+          <w:p>
+            <w:pPr>
+              <w:widowControl w:val="0"/>
+              <w:spacing w:line="240" w:lineRule="auto"/>
+            </w:pPr>
+            <w:r>
+              <w:rPr>
+                <w:color w:val="222222"/>
+                <w:shd w:val="clear" w:color="auto" w:fill="FFFFFF"/>
+              </w:rPr>
+              <w:t>Манго (100г) -  собівартість 52,83 грн</w:t>
+            </w:r>
           </w:p>
         </w:tc>
       </w:tr>
@@ -3608,25 +3787,46 @@
             <w:pPr>
               <w:widowControl w:val="0"/>
               <w:spacing w:line="240" w:lineRule="auto"/>
-            </w:pPr>
-          </w:p>
-        </w:tc>
-        <w:tc>
-          <w:tcPr>
-            <w:tcW w:w="4514" w:type="dxa"/>
-            <w:shd w:val="clear" w:color="auto" w:fill="auto"/>
-            <w:tcMar>
-              <w:top w:w="100" w:type="dxa"/>
-              <w:left w:w="100" w:type="dxa"/>
-              <w:bottom w:w="100" w:type="dxa"/>
-              <w:right w:w="100" w:type="dxa"/>
-            </w:tcMar>
-          </w:tcPr>
-          <w:p>
-            <w:pPr>
-              <w:widowControl w:val="0"/>
-              <w:spacing w:line="240" w:lineRule="auto"/>
-            </w:pPr>
+              <w:rPr>
+                <w:lang w:val="en-US"/>
+              </w:rPr>
+            </w:pPr>
+            <w:bookmarkStart w:id="1" w:name="_GoBack"/>
+            <w:r>
+              <w:rPr>
+                <w:lang w:val="en-US"/>
+              </w:rPr>
+              <w:t>peanut_100</w:t>
+            </w:r>
+            <w:bookmarkEnd w:id="1"/>
+          </w:p>
+        </w:tc>
+        <w:tc>
+          <w:tcPr>
+            <w:tcW w:w="4514" w:type="dxa"/>
+            <w:shd w:val="clear" w:color="auto" w:fill="auto"/>
+            <w:tcMar>
+              <w:top w:w="100" w:type="dxa"/>
+              <w:left w:w="100" w:type="dxa"/>
+              <w:bottom w:w="100" w:type="dxa"/>
+              <w:right w:w="100" w:type="dxa"/>
+            </w:tcMar>
+          </w:tcPr>
+          <w:p>
+            <w:pPr>
+              <w:widowControl w:val="0"/>
+              <w:tabs>
+                <w:tab w:val="left" w:pos="2742"/>
+              </w:tabs>
+              <w:spacing w:line="240" w:lineRule="auto"/>
+            </w:pPr>
+            <w:r>
+              <w:rPr>
+                <w:color w:val="222222"/>
+                <w:shd w:val="clear" w:color="auto" w:fill="FFFFFF"/>
+              </w:rPr>
+              <w:t>Арахіс (100г) - собівартість 17,43 грн</w:t>
+            </w:r>
           </w:p>
         </w:tc>
       </w:tr>

</xml_diff>

<commit_message>
photo sandwichs salads etc
</commit_message>
<xml_diff>
--- a/Список тегів Modern.docx
+++ b/Список тегів Modern.docx
@@ -3373,6 +3373,62 @@
               <w:t>зак.32,00</w:t>
             </w:r>
           </w:p>
+          <w:p>
+            <w:pPr>
+              <w:widowControl w:val="0"/>
+              <w:spacing w:line="240" w:lineRule="auto"/>
+              <w:rPr>
+                <w:lang w:val="uk-UA"/>
+              </w:rPr>
+            </w:pPr>
+            <w:r>
+              <w:rPr>
+                <w:noProof/>
+                <w:lang w:val="uk-UA"/>
+              </w:rPr>
+              <w:drawing>
+                <wp:inline distT="0" distB="0" distL="0" distR="0">
+                  <wp:extent cx="1478943" cy="985962"/>
+                  <wp:effectExtent l="0" t="0" r="6985" b="5080"/>
+                  <wp:docPr id="18" name="Рисунок 18"/>
+                  <wp:cNvGraphicFramePr>
+                    <a:graphicFrameLocks xmlns:a="http://schemas.openxmlformats.org/drawingml/2006/main" noChangeAspect="1"/>
+                  </wp:cNvGraphicFramePr>
+                  <a:graphic xmlns:a="http://schemas.openxmlformats.org/drawingml/2006/main">
+                    <a:graphicData uri="http://schemas.openxmlformats.org/drawingml/2006/picture">
+                      <pic:pic xmlns:pic="http://schemas.openxmlformats.org/drawingml/2006/picture">
+                        <pic:nvPicPr>
+                          <pic:cNvPr id="18" name="toast.jpg"/>
+                          <pic:cNvPicPr/>
+                        </pic:nvPicPr>
+                        <pic:blipFill>
+                          <a:blip r:embed="rId37" cstate="print">
+                            <a:extLst>
+                              <a:ext uri="{28A0092B-C50C-407E-A947-70E740481C1C}">
+                                <a14:useLocalDpi xmlns:a14="http://schemas.microsoft.com/office/drawing/2010/main" val="0"/>
+                              </a:ext>
+                            </a:extLst>
+                          </a:blip>
+                          <a:stretch>
+                            <a:fillRect/>
+                          </a:stretch>
+                        </pic:blipFill>
+                        <pic:spPr>
+                          <a:xfrm>
+                            <a:off x="0" y="0"/>
+                            <a:ext cx="1486647" cy="991098"/>
+                          </a:xfrm>
+                          <a:prstGeom prst="rect">
+                            <a:avLst/>
+                          </a:prstGeom>
+                        </pic:spPr>
+                      </pic:pic>
+                    </a:graphicData>
+                  </a:graphic>
+                </wp:inline>
+              </w:drawing>
+            </w:r>
+          </w:p>
         </w:tc>
       </w:tr>
       <w:tr>
@@ -3434,13 +3490,70 @@
             <w:pPr>
               <w:widowControl w:val="0"/>
               <w:spacing w:line="240" w:lineRule="auto"/>
-            </w:pPr>
-            <w:r>
               <w:rPr>
                 <w:color w:val="222222"/>
                 <w:shd w:val="clear" w:color="auto" w:fill="FFFFFF"/>
               </w:rPr>
+            </w:pPr>
+            <w:r>
+              <w:rPr>
+                <w:color w:val="222222"/>
+                <w:shd w:val="clear" w:color="auto" w:fill="FFFFFF"/>
+              </w:rPr>
               <w:t>Салат овочевий - 300 г - собівартість 42,80 грн</w:t>
+            </w:r>
+          </w:p>
+          <w:p>
+            <w:pPr>
+              <w:widowControl w:val="0"/>
+              <w:spacing w:line="240" w:lineRule="auto"/>
+            </w:pPr>
+            <w:r>
+              <w:rPr>
+                <w:noProof/>
+                <w:lang w:val="uk-UA"/>
+              </w:rPr>
+              <w:drawing>
+                <wp:inline distT="0" distB="0" distL="0" distR="0">
+                  <wp:extent cx="1623672" cy="1152939"/>
+                  <wp:effectExtent l="0" t="0" r="0" b="0"/>
+                  <wp:docPr id="24" name="Рисунок 24"/>
+                  <wp:cNvGraphicFramePr>
+                    <a:graphicFrameLocks xmlns:a="http://schemas.openxmlformats.org/drawingml/2006/main" noChangeAspect="1"/>
+                  </wp:cNvGraphicFramePr>
+                  <a:graphic xmlns:a="http://schemas.openxmlformats.org/drawingml/2006/main">
+                    <a:graphicData uri="http://schemas.openxmlformats.org/drawingml/2006/picture">
+                      <pic:pic xmlns:pic="http://schemas.openxmlformats.org/drawingml/2006/picture">
+                        <pic:nvPicPr>
+                          <pic:cNvPr id="24" name="salad.png"/>
+                          <pic:cNvPicPr/>
+                        </pic:nvPicPr>
+                        <pic:blipFill>
+                          <a:blip r:embed="rId38" cstate="print">
+                            <a:extLst>
+                              <a:ext uri="{28A0092B-C50C-407E-A947-70E740481C1C}">
+                                <a14:useLocalDpi xmlns:a14="http://schemas.microsoft.com/office/drawing/2010/main" val="0"/>
+                              </a:ext>
+                            </a:extLst>
+                          </a:blip>
+                          <a:stretch>
+                            <a:fillRect/>
+                          </a:stretch>
+                        </pic:blipFill>
+                        <pic:spPr>
+                          <a:xfrm>
+                            <a:off x="0" y="0"/>
+                            <a:ext cx="1632853" cy="1159459"/>
+                          </a:xfrm>
+                          <a:prstGeom prst="rect">
+                            <a:avLst/>
+                          </a:prstGeom>
+                        </pic:spPr>
+                      </pic:pic>
+                    </a:graphicData>
+                  </a:graphic>
+                </wp:inline>
+              </w:drawing>
             </w:r>
           </w:p>
         </w:tc>
@@ -3504,22 +3617,79 @@
             <w:pPr>
               <w:widowControl w:val="0"/>
               <w:spacing w:line="240" w:lineRule="auto"/>
-            </w:pPr>
-            <w:proofErr w:type="spellStart"/>
-            <w:r>
               <w:rPr>
                 <w:color w:val="222222"/>
                 <w:shd w:val="clear" w:color="auto" w:fill="FFFFFF"/>
               </w:rPr>
-              <w:t>Круасан</w:t>
-            </w:r>
-            <w:proofErr w:type="spellEnd"/>
+            </w:pPr>
+            <w:proofErr w:type="spellStart"/>
             <w:r>
               <w:rPr>
                 <w:color w:val="222222"/>
                 <w:shd w:val="clear" w:color="auto" w:fill="FFFFFF"/>
               </w:rPr>
+              <w:t>Круасан</w:t>
+            </w:r>
+            <w:proofErr w:type="spellEnd"/>
+            <w:r>
+              <w:rPr>
+                <w:color w:val="222222"/>
+                <w:shd w:val="clear" w:color="auto" w:fill="FFFFFF"/>
+              </w:rPr>
               <w:t xml:space="preserve"> з салямі - 265 г - собівартість 43,20 грн</w:t>
+            </w:r>
+          </w:p>
+          <w:p>
+            <w:pPr>
+              <w:widowControl w:val="0"/>
+              <w:spacing w:line="240" w:lineRule="auto"/>
+            </w:pPr>
+            <w:r>
+              <w:rPr>
+                <w:noProof/>
+                <w:lang w:val="uk-UA"/>
+              </w:rPr>
+              <w:drawing>
+                <wp:inline distT="0" distB="0" distL="0" distR="0">
+                  <wp:extent cx="1574176" cy="1049572"/>
+                  <wp:effectExtent l="0" t="0" r="6985" b="0"/>
+                  <wp:docPr id="26" name="Рисунок 26"/>
+                  <wp:cNvGraphicFramePr>
+                    <a:graphicFrameLocks xmlns:a="http://schemas.openxmlformats.org/drawingml/2006/main" noChangeAspect="1"/>
+                  </wp:cNvGraphicFramePr>
+                  <a:graphic xmlns:a="http://schemas.openxmlformats.org/drawingml/2006/main">
+                    <a:graphicData uri="http://schemas.openxmlformats.org/drawingml/2006/picture">
+                      <pic:pic xmlns:pic="http://schemas.openxmlformats.org/drawingml/2006/picture">
+                        <pic:nvPicPr>
+                          <pic:cNvPr id="26" name="cruasan_salam.png"/>
+                          <pic:cNvPicPr/>
+                        </pic:nvPicPr>
+                        <pic:blipFill>
+                          <a:blip r:embed="rId39" cstate="print">
+                            <a:extLst>
+                              <a:ext uri="{28A0092B-C50C-407E-A947-70E740481C1C}">
+                                <a14:useLocalDpi xmlns:a14="http://schemas.microsoft.com/office/drawing/2010/main" val="0"/>
+                              </a:ext>
+                            </a:extLst>
+                          </a:blip>
+                          <a:stretch>
+                            <a:fillRect/>
+                          </a:stretch>
+                        </pic:blipFill>
+                        <pic:spPr>
+                          <a:xfrm>
+                            <a:off x="0" y="0"/>
+                            <a:ext cx="1581320" cy="1054336"/>
+                          </a:xfrm>
+                          <a:prstGeom prst="rect">
+                            <a:avLst/>
+                          </a:prstGeom>
+                        </pic:spPr>
+                      </pic:pic>
+                    </a:graphicData>
+                  </a:graphic>
+                </wp:inline>
+              </w:drawing>
             </w:r>
           </w:p>
         </w:tc>
@@ -3600,22 +3770,87 @@
             <w:pPr>
               <w:widowControl w:val="0"/>
               <w:spacing w:line="240" w:lineRule="auto"/>
-            </w:pPr>
-            <w:proofErr w:type="spellStart"/>
-            <w:r>
               <w:rPr>
                 <w:color w:val="222222"/>
                 <w:shd w:val="clear" w:color="auto" w:fill="FFFFFF"/>
               </w:rPr>
-              <w:t>Чіабата</w:t>
-            </w:r>
-            <w:proofErr w:type="spellEnd"/>
+            </w:pPr>
+            <w:proofErr w:type="spellStart"/>
             <w:r>
               <w:rPr>
                 <w:color w:val="222222"/>
                 <w:shd w:val="clear" w:color="auto" w:fill="FFFFFF"/>
               </w:rPr>
-              <w:t xml:space="preserve"> з копченою куркою - 245 г. - собівартість 31,25 грн</w:t>
+              <w:t>Чіабата</w:t>
+            </w:r>
+            <w:proofErr w:type="spellEnd"/>
+            <w:r>
+              <w:rPr>
+                <w:color w:val="222222"/>
+                <w:shd w:val="clear" w:color="auto" w:fill="FFFFFF"/>
+              </w:rPr>
+              <w:t xml:space="preserve"> з копченою куркою - 245 г. - </w:t>
+            </w:r>
+            <w:r>
+              <w:rPr>
+                <w:color w:val="222222"/>
+                <w:shd w:val="clear" w:color="auto" w:fill="FFFFFF"/>
+              </w:rPr>
+              <w:lastRenderedPageBreak/>
+              <w:t>собівартість 31,25 грн</w:t>
+            </w:r>
+          </w:p>
+          <w:p>
+            <w:pPr>
+              <w:widowControl w:val="0"/>
+              <w:spacing w:line="240" w:lineRule="auto"/>
+            </w:pPr>
+            <w:r>
+              <w:rPr>
+                <w:noProof/>
+                <w:lang w:val="uk-UA"/>
+              </w:rPr>
+              <w:drawing>
+                <wp:inline distT="0" distB="0" distL="0" distR="0">
+                  <wp:extent cx="1412060" cy="1415332"/>
+                  <wp:effectExtent l="0" t="0" r="0" b="0"/>
+                  <wp:docPr id="30" name="Рисунок 30"/>
+                  <wp:cNvGraphicFramePr>
+                    <a:graphicFrameLocks xmlns:a="http://schemas.openxmlformats.org/drawingml/2006/main" noChangeAspect="1"/>
+                  </wp:cNvGraphicFramePr>
+                  <a:graphic xmlns:a="http://schemas.openxmlformats.org/drawingml/2006/main">
+                    <a:graphicData uri="http://schemas.openxmlformats.org/drawingml/2006/picture">
+                      <pic:pic xmlns:pic="http://schemas.openxmlformats.org/drawingml/2006/picture">
+                        <pic:nvPicPr>
+                          <pic:cNvPr id="30" name="chiabatta.png"/>
+                          <pic:cNvPicPr/>
+                        </pic:nvPicPr>
+                        <pic:blipFill>
+                          <a:blip r:embed="rId40" cstate="print">
+                            <a:extLst>
+                              <a:ext uri="{28A0092B-C50C-407E-A947-70E740481C1C}">
+                                <a14:useLocalDpi xmlns:a14="http://schemas.microsoft.com/office/drawing/2010/main" val="0"/>
+                              </a:ext>
+                            </a:extLst>
+                          </a:blip>
+                          <a:stretch>
+                            <a:fillRect/>
+                          </a:stretch>
+                        </pic:blipFill>
+                        <pic:spPr>
+                          <a:xfrm>
+                            <a:off x="0" y="0"/>
+                            <a:ext cx="1419151" cy="1422440"/>
+                          </a:xfrm>
+                          <a:prstGeom prst="rect">
+                            <a:avLst/>
+                          </a:prstGeom>
+                        </pic:spPr>
+                      </pic:pic>
+                    </a:graphicData>
+                  </a:graphic>
+                </wp:inline>
+              </w:drawing>
             </w:r>
           </w:p>
         </w:tc>
@@ -3644,6 +3879,7 @@
               <w:rPr>
                 <w:lang w:val="en-US"/>
               </w:rPr>
+              <w:lastRenderedPageBreak/>
               <w:t>g</w:t>
             </w:r>
             <w:proofErr w:type="spellStart"/>
@@ -3686,22 +3922,80 @@
               <w:widowControl w:val="0"/>
               <w:spacing w:line="240" w:lineRule="auto"/>
               <w:jc w:val="center"/>
-            </w:pPr>
-            <w:proofErr w:type="spellStart"/>
-            <w:r>
               <w:rPr>
                 <w:color w:val="222222"/>
                 <w:shd w:val="clear" w:color="auto" w:fill="FFFFFF"/>
               </w:rPr>
-              <w:t>Гранола</w:t>
-            </w:r>
-            <w:proofErr w:type="spellEnd"/>
+            </w:pPr>
+            <w:proofErr w:type="spellStart"/>
             <w:r>
               <w:rPr>
                 <w:color w:val="222222"/>
                 <w:shd w:val="clear" w:color="auto" w:fill="FFFFFF"/>
               </w:rPr>
+              <w:t>Гранола</w:t>
+            </w:r>
+            <w:proofErr w:type="spellEnd"/>
+            <w:r>
+              <w:rPr>
+                <w:color w:val="222222"/>
+                <w:shd w:val="clear" w:color="auto" w:fill="FFFFFF"/>
+              </w:rPr>
               <w:t xml:space="preserve"> з йогуртом - 200 г  - собівартість 25,40 грн</w:t>
+            </w:r>
+          </w:p>
+          <w:p>
+            <w:pPr>
+              <w:widowControl w:val="0"/>
+              <w:spacing w:line="240" w:lineRule="auto"/>
+              <w:jc w:val="center"/>
+            </w:pPr>
+            <w:r>
+              <w:rPr>
+                <w:noProof/>
+                <w:lang w:val="uk-UA"/>
+              </w:rPr>
+              <w:drawing>
+                <wp:inline distT="0" distB="0" distL="0" distR="0">
+                  <wp:extent cx="1417043" cy="1423283"/>
+                  <wp:effectExtent l="0" t="0" r="0" b="5715"/>
+                  <wp:docPr id="38" name="Рисунок 38"/>
+                  <wp:cNvGraphicFramePr>
+                    <a:graphicFrameLocks xmlns:a="http://schemas.openxmlformats.org/drawingml/2006/main" noChangeAspect="1"/>
+                  </wp:cNvGraphicFramePr>
+                  <a:graphic xmlns:a="http://schemas.openxmlformats.org/drawingml/2006/main">
+                    <a:graphicData uri="http://schemas.openxmlformats.org/drawingml/2006/picture">
+                      <pic:pic xmlns:pic="http://schemas.openxmlformats.org/drawingml/2006/picture">
+                        <pic:nvPicPr>
+                          <pic:cNvPr id="38" name="granola.png"/>
+                          <pic:cNvPicPr/>
+                        </pic:nvPicPr>
+                        <pic:blipFill>
+                          <a:blip r:embed="rId41" cstate="print">
+                            <a:extLst>
+                              <a:ext uri="{28A0092B-C50C-407E-A947-70E740481C1C}">
+                                <a14:useLocalDpi xmlns:a14="http://schemas.microsoft.com/office/drawing/2010/main" val="0"/>
+                              </a:ext>
+                            </a:extLst>
+                          </a:blip>
+                          <a:stretch>
+                            <a:fillRect/>
+                          </a:stretch>
+                        </pic:blipFill>
+                        <pic:spPr>
+                          <a:xfrm>
+                            <a:off x="0" y="0"/>
+                            <a:ext cx="1427867" cy="1434154"/>
+                          </a:xfrm>
+                          <a:prstGeom prst="rect">
+                            <a:avLst/>
+                          </a:prstGeom>
+                        </pic:spPr>
+                      </pic:pic>
+                    </a:graphicData>
+                  </a:graphic>
+                </wp:inline>
+              </w:drawing>
             </w:r>
           </w:p>
         </w:tc>
@@ -3760,13 +4054,70 @@
             <w:pPr>
               <w:widowControl w:val="0"/>
               <w:spacing w:line="240" w:lineRule="auto"/>
-            </w:pPr>
-            <w:r>
               <w:rPr>
                 <w:color w:val="222222"/>
                 <w:shd w:val="clear" w:color="auto" w:fill="FFFFFF"/>
               </w:rPr>
+            </w:pPr>
+            <w:r>
+              <w:rPr>
+                <w:color w:val="222222"/>
+                <w:shd w:val="clear" w:color="auto" w:fill="FFFFFF"/>
+              </w:rPr>
               <w:t>Манго (100г) -  собівартість 52,83 грн</w:t>
+            </w:r>
+          </w:p>
+          <w:p>
+            <w:pPr>
+              <w:widowControl w:val="0"/>
+              <w:spacing w:line="240" w:lineRule="auto"/>
+            </w:pPr>
+            <w:r>
+              <w:rPr>
+                <w:noProof/>
+                <w:lang w:val="uk-UA"/>
+              </w:rPr>
+              <w:drawing>
+                <wp:inline distT="0" distB="0" distL="0" distR="0">
+                  <wp:extent cx="1411605" cy="1411605"/>
+                  <wp:effectExtent l="0" t="0" r="0" b="0"/>
+                  <wp:docPr id="39" name="Рисунок 39"/>
+                  <wp:cNvGraphicFramePr>
+                    <a:graphicFrameLocks xmlns:a="http://schemas.openxmlformats.org/drawingml/2006/main" noChangeAspect="1"/>
+                  </wp:cNvGraphicFramePr>
+                  <a:graphic xmlns:a="http://schemas.openxmlformats.org/drawingml/2006/main">
+                    <a:graphicData uri="http://schemas.openxmlformats.org/drawingml/2006/picture">
+                      <pic:pic xmlns:pic="http://schemas.openxmlformats.org/drawingml/2006/picture">
+                        <pic:nvPicPr>
+                          <pic:cNvPr id="39" name="mango.png"/>
+                          <pic:cNvPicPr/>
+                        </pic:nvPicPr>
+                        <pic:blipFill>
+                          <a:blip r:embed="rId42" cstate="print">
+                            <a:extLst>
+                              <a:ext uri="{28A0092B-C50C-407E-A947-70E740481C1C}">
+                                <a14:useLocalDpi xmlns:a14="http://schemas.microsoft.com/office/drawing/2010/main" val="0"/>
+                              </a:ext>
+                            </a:extLst>
+                          </a:blip>
+                          <a:stretch>
+                            <a:fillRect/>
+                          </a:stretch>
+                        </pic:blipFill>
+                        <pic:spPr>
+                          <a:xfrm>
+                            <a:off x="0" y="0"/>
+                            <a:ext cx="1415081" cy="1415081"/>
+                          </a:xfrm>
+                          <a:prstGeom prst="rect">
+                            <a:avLst/>
+                          </a:prstGeom>
+                        </pic:spPr>
+                      </pic:pic>
+                    </a:graphicData>
+                  </a:graphic>
+                </wp:inline>
+              </w:drawing>
             </w:r>
           </w:p>
         </w:tc>
@@ -3791,14 +4142,12 @@
                 <w:lang w:val="en-US"/>
               </w:rPr>
             </w:pPr>
-            <w:bookmarkStart w:id="1" w:name="_GoBack"/>
             <w:r>
               <w:rPr>
                 <w:lang w:val="en-US"/>
               </w:rPr>
               <w:t>peanut_100</w:t>
             </w:r>
-            <w:bookmarkEnd w:id="1"/>
           </w:p>
         </w:tc>
         <w:tc>
@@ -3819,14 +4168,76 @@
                 <w:tab w:val="left" w:pos="2742"/>
               </w:tabs>
               <w:spacing w:line="240" w:lineRule="auto"/>
-            </w:pPr>
-            <w:r>
               <w:rPr>
                 <w:color w:val="222222"/>
                 <w:shd w:val="clear" w:color="auto" w:fill="FFFFFF"/>
               </w:rPr>
+            </w:pPr>
+            <w:r>
+              <w:rPr>
+                <w:color w:val="222222"/>
+                <w:shd w:val="clear" w:color="auto" w:fill="FFFFFF"/>
+              </w:rPr>
               <w:t>Арахіс (100г) - собівартість 17,43 грн</w:t>
             </w:r>
+          </w:p>
+          <w:p>
+            <w:pPr>
+              <w:widowControl w:val="0"/>
+              <w:tabs>
+                <w:tab w:val="left" w:pos="2742"/>
+              </w:tabs>
+              <w:spacing w:line="240" w:lineRule="auto"/>
+            </w:pPr>
+            <w:bookmarkStart w:id="1" w:name="_GoBack"/>
+            <w:r>
+              <w:rPr>
+                <w:noProof/>
+                <w:lang w:val="uk-UA"/>
+              </w:rPr>
+              <w:drawing>
+                <wp:inline distT="0" distB="0" distL="0" distR="0">
+                  <wp:extent cx="1564543" cy="1582310"/>
+                  <wp:effectExtent l="0" t="0" r="0" b="0"/>
+                  <wp:docPr id="40" name="Рисунок 40"/>
+                  <wp:cNvGraphicFramePr>
+                    <a:graphicFrameLocks xmlns:a="http://schemas.openxmlformats.org/drawingml/2006/main" noChangeAspect="1"/>
+                  </wp:cNvGraphicFramePr>
+                  <a:graphic xmlns:a="http://schemas.openxmlformats.org/drawingml/2006/main">
+                    <a:graphicData uri="http://schemas.openxmlformats.org/drawingml/2006/picture">
+                      <pic:pic xmlns:pic="http://schemas.openxmlformats.org/drawingml/2006/picture">
+                        <pic:nvPicPr>
+                          <pic:cNvPr id="40" name="peanut.png"/>
+                          <pic:cNvPicPr/>
+                        </pic:nvPicPr>
+                        <pic:blipFill>
+                          <a:blip r:embed="rId43" cstate="print">
+                            <a:extLst>
+                              <a:ext uri="{28A0092B-C50C-407E-A947-70E740481C1C}">
+                                <a14:useLocalDpi xmlns:a14="http://schemas.microsoft.com/office/drawing/2010/main" val="0"/>
+                              </a:ext>
+                            </a:extLst>
+                          </a:blip>
+                          <a:stretch>
+                            <a:fillRect/>
+                          </a:stretch>
+                        </pic:blipFill>
+                        <pic:spPr>
+                          <a:xfrm>
+                            <a:off x="0" y="0"/>
+                            <a:ext cx="1568117" cy="1585925"/>
+                          </a:xfrm>
+                          <a:prstGeom prst="rect">
+                            <a:avLst/>
+                          </a:prstGeom>
+                        </pic:spPr>
+                      </pic:pic>
+                    </a:graphicData>
+                  </a:graphic>
+                </wp:inline>
+              </w:drawing>
+            </w:r>
+            <w:bookmarkEnd w:id="1"/>
           </w:p>
         </w:tc>
       </w:tr>

</xml_diff>

<commit_message>
deleted duplicated label files
</commit_message>
<xml_diff>
--- a/Список тегів Modern.docx
+++ b/Список тегів Modern.docx
@@ -3333,9 +3333,11 @@
               <w:widowControl w:val="0"/>
               <w:spacing w:line="240" w:lineRule="auto"/>
             </w:pPr>
-            <w:r>
-              <w:t>toast_cheese_165</w:t>
-            </w:r>
+            <w:proofErr w:type="spellStart"/>
+            <w:r>
+              <w:t>toast_cheese</w:t>
+            </w:r>
+            <w:proofErr w:type="spellEnd"/>
           </w:p>
         </w:tc>
         <w:tc>
@@ -3451,28 +3453,14 @@
                 <w:lang w:val="en-US"/>
               </w:rPr>
             </w:pPr>
-            <w:proofErr w:type="spellStart"/>
-            <w:r>
-              <w:t>vegetable</w:t>
-            </w:r>
-            <w:proofErr w:type="spellEnd"/>
             <w:r>
               <w:rPr>
                 <w:lang w:val="en-US"/>
               </w:rPr>
-              <w:t>_</w:t>
-            </w:r>
-            <w:proofErr w:type="spellStart"/>
-            <w:r>
-              <w:t>salad</w:t>
-            </w:r>
-            <w:proofErr w:type="spellEnd"/>
-            <w:r>
-              <w:rPr>
-                <w:lang w:val="en-US"/>
-              </w:rPr>
-              <w:t>_300</w:t>
-            </w:r>
+              <w:t>salat</w:t>
+            </w:r>
+            <w:bookmarkStart w:id="1" w:name="_GoBack"/>
+            <w:bookmarkEnd w:id="1"/>
           </w:p>
         </w:tc>
         <w:tc>
@@ -3594,12 +3582,6 @@
               <w:t>salami</w:t>
             </w:r>
             <w:proofErr w:type="spellEnd"/>
-            <w:r>
-              <w:rPr>
-                <w:lang w:val="en-US"/>
-              </w:rPr>
-              <w:t>_265</w:t>
-            </w:r>
           </w:p>
         </w:tc>
         <w:tc>
@@ -3733,26 +3715,9 @@
             </w:r>
             <w:proofErr w:type="spellStart"/>
             <w:r>
-              <w:t>smoked</w:t>
+              <w:t>chicken</w:t>
             </w:r>
             <w:proofErr w:type="spellEnd"/>
-            <w:r>
-              <w:rPr>
-                <w:lang w:val="en-US"/>
-              </w:rPr>
-              <w:t>_</w:t>
-            </w:r>
-            <w:proofErr w:type="spellStart"/>
-            <w:r>
-              <w:t>chicken</w:t>
-            </w:r>
-            <w:proofErr w:type="spellEnd"/>
-            <w:r>
-              <w:rPr>
-                <w:lang w:val="en-US"/>
-              </w:rPr>
-              <w:t>_245</w:t>
-            </w:r>
           </w:p>
         </w:tc>
         <w:tc>
@@ -4031,12 +3996,6 @@
               <w:t>ango</w:t>
             </w:r>
             <w:proofErr w:type="spellEnd"/>
-            <w:r>
-              <w:rPr>
-                <w:lang w:val="en-US"/>
-              </w:rPr>
-              <w:t>_100</w:t>
-            </w:r>
           </w:p>
         </w:tc>
         <w:tc>
@@ -4146,7 +4105,7 @@
               <w:rPr>
                 <w:lang w:val="en-US"/>
               </w:rPr>
-              <w:t>peanut_100</w:t>
+              <w:t>peanut</w:t>
             </w:r>
           </w:p>
         </w:tc>
@@ -4312,8 +4271,6 @@
               </w:rPr>
               <w:t>собівартість 17,6 грн</w:t>
             </w:r>
-            <w:bookmarkStart w:id="1" w:name="_GoBack"/>
-            <w:bookmarkEnd w:id="1"/>
           </w:p>
           <w:p>
             <w:pPr>

</xml_diff>